<commit_message>
Update to kevin.broh-kahn.com and kevin@brohkahn.com.
</commit_message>
<xml_diff>
--- a/KevinBroh-KahnResume.docx
+++ b/KevinBroh-KahnResume.docx
@@ -40,27 +40,7 @@
             <w:sz w:val="20"/>
             <w:szCs w:val="20"/>
           </w:rPr>
-          <w:t>http://ke</w:t>
-        </w:r>
-        <w:r>
-          <w:rPr>
-            <w:rStyle w:val="Hyperlink"/>
-            <w:rFonts w:ascii="Times New Roman" w:hAnsi="Times New Roman" w:cs="Times New Roman"/>
-            <w:color w:val="4472C4" w:themeColor="accent5"/>
-            <w:sz w:val="20"/>
-            <w:szCs w:val="20"/>
-          </w:rPr>
-          <w:t>v</w:t>
-        </w:r>
-        <w:r>
-          <w:rPr>
-            <w:rStyle w:val="Hyperlink"/>
-            <w:rFonts w:ascii="Times New Roman" w:hAnsi="Times New Roman" w:cs="Times New Roman"/>
-            <w:color w:val="4472C4" w:themeColor="accent5"/>
-            <w:sz w:val="20"/>
-            <w:szCs w:val="20"/>
-          </w:rPr>
-          <w:t>inbrohkahn.com</w:t>
+          <w:t>http://kevin.broh-kahn.com/</w:t>
         </w:r>
       </w:hyperlink>
     </w:p>
@@ -85,7 +65,27 @@
             <w:sz w:val="20"/>
             <w:szCs w:val="20"/>
           </w:rPr>
-          <w:t>kbrohkahn@yahoo.com</w:t>
+          <w:t>kevin@br</w:t>
+        </w:r>
+        <w:r>
+          <w:rPr>
+            <w:rStyle w:val="InternetLink"/>
+            <w:rFonts w:ascii="Times New Roman" w:hAnsi="Times New Roman" w:cs="Times New Roman"/>
+            <w:color w:val="4472C4" w:themeColor="accent5"/>
+            <w:sz w:val="20"/>
+            <w:szCs w:val="20"/>
+          </w:rPr>
+          <w:t>o</w:t>
+        </w:r>
+        <w:r>
+          <w:rPr>
+            <w:rStyle w:val="InternetLink"/>
+            <w:rFonts w:ascii="Times New Roman" w:hAnsi="Times New Roman" w:cs="Times New Roman"/>
+            <w:color w:val="4472C4" w:themeColor="accent5"/>
+            <w:sz w:val="20"/>
+            <w:szCs w:val="20"/>
+          </w:rPr>
+          <w:t>h-kahn.com</w:t>
         </w:r>
       </w:hyperlink>
     </w:p>
@@ -147,6 +147,8 @@
         </w:rPr>
         <w:t>Evanston, IL</w:t>
       </w:r>
+      <w:bookmarkStart w:id="0" w:name="_GoBack"/>
+      <w:bookmarkEnd w:id="0"/>
     </w:p>
     <w:p>
       <w:pPr>
@@ -191,15 +193,6 @@
           <w:szCs w:val="20"/>
         </w:rPr>
         <w:tab/>
-      </w:r>
-      <w:bookmarkStart w:id="0" w:name="_GoBack"/>
-      <w:bookmarkEnd w:id="0"/>
-      <w:r>
-        <w:rPr>
-          <w:rFonts w:ascii="Times New Roman" w:hAnsi="Times New Roman" w:cs="Times New Roman"/>
-          <w:sz w:val="20"/>
-          <w:szCs w:val="20"/>
-        </w:rPr>
         <w:t>December 2015</w:t>
       </w:r>
     </w:p>

</xml_diff>